<commit_message>
resolved some order flow issues
</commit_message>
<xml_diff>
--- a/uploaded_documents/ingestmenu.docx
+++ b/uploaded_documents/ingestmenu.docx
@@ -4,10 +4,15 @@
   <w:body>
     <w:p>
       <w:r>
-        <w:t>Sonic Savor</w:t>
-      </w:r>
-      <w:r>
-        <w:t xml:space="preserve"> - MENU &amp; PRICES</w:t>
+        <w:t xml:space="preserve">Sonic </w:t>
+      </w:r>
+      <w:proofErr w:type="gramStart"/>
+      <w:r>
+        <w:t>Savor  MENU</w:t>
+      </w:r>
+      <w:proofErr w:type="gramEnd"/>
+      <w:r>
+        <w:t xml:space="preserve"> &amp; PRICES</w:t>
       </w:r>
     </w:p>
     <w:p>
@@ -23,13 +28,7 @@
         <w:t>📍</w:t>
       </w:r>
       <w:r>
-        <w:t xml:space="preserve"> </w:t>
-      </w:r>
-      <w:r>
-        <w:t>Multan Pakistan</w:t>
-      </w:r>
-      <w:r>
-        <w:t>, Food City</w:t>
+        <w:t xml:space="preserve"> Multan Pakistan, Food City</w:t>
       </w:r>
     </w:p>
     <w:p>
@@ -40,10 +39,7 @@
         <w:t>📞</w:t>
       </w:r>
       <w:r>
-        <w:t xml:space="preserve"> </w:t>
-      </w:r>
-      <w:r>
-        <w:t>03067754447</w:t>
+        <w:t xml:space="preserve"> 03067754447</w:t>
       </w:r>
     </w:p>
     <w:p>
@@ -54,7 +50,7 @@
         <w:t>🕒</w:t>
       </w:r>
       <w:r>
-        <w:t xml:space="preserve"> Open: 11AM - 11PM Daily</w:t>
+        <w:t xml:space="preserve"> Open: 11AM  11PM Daily</w:t>
       </w:r>
     </w:p>
     <w:p/>
@@ -81,7 +77,21 @@
     </w:p>
     <w:p>
       <w:r>
-        <w:t>• Margherita Classic - $12.99</w:t>
+        <w:t xml:space="preserve">• Margherita </w:t>
+      </w:r>
+      <w:proofErr w:type="gramStart"/>
+      <w:r>
+        <w:t xml:space="preserve">Classic </w:t>
+      </w:r>
+      <w:r>
+        <w:t xml:space="preserve"> </w:t>
+      </w:r>
+      <w:r>
+        <w:t>$</w:t>
+      </w:r>
+      <w:proofErr w:type="gramEnd"/>
+      <w:r>
+        <w:t>12.99</w:t>
       </w:r>
     </w:p>
     <w:p>
@@ -92,7 +102,21 @@
     <w:p/>
     <w:p>
       <w:r>
-        <w:t xml:space="preserve">• Pepperoni Passion - $14.99  </w:t>
+        <w:t xml:space="preserve">• Pepperoni </w:t>
+      </w:r>
+      <w:proofErr w:type="gramStart"/>
+      <w:r>
+        <w:t xml:space="preserve">Passion </w:t>
+      </w:r>
+      <w:r>
+        <w:t xml:space="preserve"> </w:t>
+      </w:r>
+      <w:r>
+        <w:t>$</w:t>
+      </w:r>
+      <w:proofErr w:type="gramEnd"/>
+      <w:r>
+        <w:t xml:space="preserve">14.99  </w:t>
       </w:r>
     </w:p>
     <w:p>
@@ -103,7 +127,21 @@
     <w:p/>
     <w:p>
       <w:r>
-        <w:t>• Veggie Delight - $15.99</w:t>
+        <w:t xml:space="preserve">• Veggie </w:t>
+      </w:r>
+      <w:proofErr w:type="gramStart"/>
+      <w:r>
+        <w:t xml:space="preserve">Delight </w:t>
+      </w:r>
+      <w:r>
+        <w:t xml:space="preserve"> </w:t>
+      </w:r>
+      <w:r>
+        <w:t>$</w:t>
+      </w:r>
+      <w:proofErr w:type="gramEnd"/>
+      <w:r>
+        <w:t>15.99</w:t>
       </w:r>
     </w:p>
     <w:p>
@@ -114,7 +152,21 @@
     <w:p/>
     <w:p>
       <w:r>
-        <w:t>• Meat Lovers Feast - $17.99</w:t>
+        <w:t xml:space="preserve">• Meat Lovers </w:t>
+      </w:r>
+      <w:proofErr w:type="gramStart"/>
+      <w:r>
+        <w:t xml:space="preserve">Feast </w:t>
+      </w:r>
+      <w:r>
+        <w:t xml:space="preserve"> </w:t>
+      </w:r>
+      <w:r>
+        <w:t>$</w:t>
+      </w:r>
+      <w:proofErr w:type="gramEnd"/>
+      <w:r>
+        <w:t>17.99</w:t>
       </w:r>
     </w:p>
     <w:p>
@@ -125,7 +177,15 @@
     <w:p/>
     <w:p>
       <w:r>
-        <w:t>• BBQ Chicken Supreme - $16.99</w:t>
+        <w:t xml:space="preserve">• BBQ Chicken </w:t>
+      </w:r>
+      <w:proofErr w:type="gramStart"/>
+      <w:r>
+        <w:t>Supreme  $</w:t>
+      </w:r>
+      <w:proofErr w:type="gramEnd"/>
+      <w:r>
+        <w:t>16.99</w:t>
       </w:r>
     </w:p>
     <w:p>
@@ -136,7 +196,15 @@
     <w:p/>
     <w:p>
       <w:r>
-        <w:t>• Hawaiian Paradise - $15.99</w:t>
+        <w:t xml:space="preserve">• Hawaiian </w:t>
+      </w:r>
+      <w:proofErr w:type="gramStart"/>
+      <w:r>
+        <w:t>Paradise  $</w:t>
+      </w:r>
+      <w:proofErr w:type="gramEnd"/>
+      <w:r>
+        <w:t>15.99</w:t>
       </w:r>
     </w:p>
     <w:p>
@@ -147,7 +215,15 @@
     <w:p/>
     <w:p>
       <w:r>
-        <w:t>• Supreme Special - $18.99</w:t>
+        <w:t xml:space="preserve">• Supreme </w:t>
+      </w:r>
+      <w:proofErr w:type="gramStart"/>
+      <w:r>
+        <w:t>Special  $</w:t>
+      </w:r>
+      <w:proofErr w:type="gramEnd"/>
+      <w:r>
+        <w:t>18.99</w:t>
       </w:r>
     </w:p>
     <w:p>
@@ -179,27 +255,67 @@
     </w:p>
     <w:p>
       <w:r>
-        <w:t>• Spaghetti Bolognese - $13.99</w:t>
-      </w:r>
-    </w:p>
-    <w:p>
-      <w:r>
-        <w:t>• Fettuccine Alfredo - $14.99</w:t>
-      </w:r>
-    </w:p>
-    <w:p>
-      <w:r>
-        <w:t>• Chicken Parmesan Pasta - $16.99</w:t>
-      </w:r>
-    </w:p>
-    <w:p>
-      <w:r>
-        <w:t>• Four Cheese Lasagna - $15.99</w:t>
-      </w:r>
-    </w:p>
-    <w:p>
-      <w:r>
-        <w:t>• Seafood Marinara - $18.99</w:t>
+        <w:t xml:space="preserve">• Spaghetti </w:t>
+      </w:r>
+      <w:proofErr w:type="gramStart"/>
+      <w:r>
+        <w:t>Bolognese  $</w:t>
+      </w:r>
+      <w:proofErr w:type="gramEnd"/>
+      <w:r>
+        <w:t>13.99</w:t>
+      </w:r>
+    </w:p>
+    <w:p>
+      <w:r>
+        <w:t xml:space="preserve">• Fettuccine </w:t>
+      </w:r>
+      <w:proofErr w:type="gramStart"/>
+      <w:r>
+        <w:t>Alfredo  $</w:t>
+      </w:r>
+      <w:proofErr w:type="gramEnd"/>
+      <w:r>
+        <w:t>14.99</w:t>
+      </w:r>
+    </w:p>
+    <w:p>
+      <w:r>
+        <w:t xml:space="preserve">• Chicken Parmesan </w:t>
+      </w:r>
+      <w:proofErr w:type="gramStart"/>
+      <w:r>
+        <w:t>Pasta  $</w:t>
+      </w:r>
+      <w:proofErr w:type="gramEnd"/>
+      <w:r>
+        <w:t>16.99</w:t>
+      </w:r>
+    </w:p>
+    <w:p>
+      <w:r>
+        <w:t xml:space="preserve">• Four Cheese </w:t>
+      </w:r>
+      <w:proofErr w:type="gramStart"/>
+      <w:r>
+        <w:t>Lasagna  $</w:t>
+      </w:r>
+      <w:proofErr w:type="gramEnd"/>
+      <w:r>
+        <w:t>15.99</w:t>
+      </w:r>
+    </w:p>
+    <w:p>
+      <w:r>
+        <w:t xml:space="preserve">• Seafood </w:t>
+      </w:r>
+      <w:proofErr w:type="gramStart"/>
+      <w:r>
+        <w:t>Marinara  $</w:t>
+      </w:r>
+      <w:proofErr w:type="gramEnd"/>
+      <w:r>
+        <w:t>18.99</w:t>
       </w:r>
     </w:p>
     <w:p/>
@@ -226,27 +342,67 @@
     </w:p>
     <w:p>
       <w:r>
-        <w:t>• Garden Fresh Salad - $8.99</w:t>
-      </w:r>
-    </w:p>
-    <w:p>
-      <w:r>
-        <w:t>• Caesar Salad - $9.99</w:t>
-      </w:r>
-    </w:p>
-    <w:p>
-      <w:r>
-        <w:t>• Garlic Bread (6 pieces) - $5.99</w:t>
-      </w:r>
-    </w:p>
-    <w:p>
-      <w:r>
-        <w:t>• Mozzarella Sticks (8 pieces) - $7.99</w:t>
-      </w:r>
-    </w:p>
-    <w:p>
-      <w:r>
-        <w:t>• Chicken Wings (10 pieces) - $12.99</w:t>
+        <w:t xml:space="preserve">• Garden Fresh </w:t>
+      </w:r>
+      <w:proofErr w:type="gramStart"/>
+      <w:r>
+        <w:t>Salad  $</w:t>
+      </w:r>
+      <w:proofErr w:type="gramEnd"/>
+      <w:r>
+        <w:t>8.99</w:t>
+      </w:r>
+    </w:p>
+    <w:p>
+      <w:r>
+        <w:t xml:space="preserve">• Caesar </w:t>
+      </w:r>
+      <w:proofErr w:type="gramStart"/>
+      <w:r>
+        <w:t>Salad  $</w:t>
+      </w:r>
+      <w:proofErr w:type="gramEnd"/>
+      <w:r>
+        <w:t>9.99</w:t>
+      </w:r>
+    </w:p>
+    <w:p>
+      <w:r>
+        <w:t xml:space="preserve">• Garlic Bread (6 </w:t>
+      </w:r>
+      <w:proofErr w:type="gramStart"/>
+      <w:r>
+        <w:t>pieces)  $</w:t>
+      </w:r>
+      <w:proofErr w:type="gramEnd"/>
+      <w:r>
+        <w:t>5.99</w:t>
+      </w:r>
+    </w:p>
+    <w:p>
+      <w:r>
+        <w:t xml:space="preserve">• Mozzarella Sticks (8 </w:t>
+      </w:r>
+      <w:proofErr w:type="gramStart"/>
+      <w:r>
+        <w:t>pieces)  $</w:t>
+      </w:r>
+      <w:proofErr w:type="gramEnd"/>
+      <w:r>
+        <w:t>7.99</w:t>
+      </w:r>
+    </w:p>
+    <w:p>
+      <w:r>
+        <w:t xml:space="preserve">• Chicken Wings (10 </w:t>
+      </w:r>
+      <w:proofErr w:type="gramStart"/>
+      <w:r>
+        <w:t>pieces)  $</w:t>
+      </w:r>
+      <w:proofErr w:type="gramEnd"/>
+      <w:r>
+        <w:t>12.99</w:t>
       </w:r>
     </w:p>
     <w:p>
@@ -279,27 +435,67 @@
     <w:p>
       <w:r>
         <w:lastRenderedPageBreak/>
-        <w:t>• Italian Club Sandwich - $10.99</w:t>
-      </w:r>
-    </w:p>
-    <w:p>
-      <w:r>
-        <w:t>• Chicken Parmesan Sandwich - $11.99</w:t>
-      </w:r>
-    </w:p>
-    <w:p>
-      <w:r>
-        <w:t>• Meatball Sub - $12.99</w:t>
-      </w:r>
-    </w:p>
-    <w:p>
-      <w:r>
-        <w:t>• Veggie Calzone - $13.99</w:t>
-      </w:r>
-    </w:p>
-    <w:p>
-      <w:r>
-        <w:t>• Supreme Calzone - $15.99</w:t>
+        <w:t xml:space="preserve">• Italian Club </w:t>
+      </w:r>
+      <w:proofErr w:type="gramStart"/>
+      <w:r>
+        <w:t>Sandwich  $</w:t>
+      </w:r>
+      <w:proofErr w:type="gramEnd"/>
+      <w:r>
+        <w:t>10.99</w:t>
+      </w:r>
+    </w:p>
+    <w:p>
+      <w:r>
+        <w:t xml:space="preserve">• Chicken Parmesan </w:t>
+      </w:r>
+      <w:proofErr w:type="gramStart"/>
+      <w:r>
+        <w:t>Sandwich  $</w:t>
+      </w:r>
+      <w:proofErr w:type="gramEnd"/>
+      <w:r>
+        <w:t>11.99</w:t>
+      </w:r>
+    </w:p>
+    <w:p>
+      <w:r>
+        <w:t xml:space="preserve">• Meatball </w:t>
+      </w:r>
+      <w:proofErr w:type="gramStart"/>
+      <w:r>
+        <w:t>Sub  $</w:t>
+      </w:r>
+      <w:proofErr w:type="gramEnd"/>
+      <w:r>
+        <w:t>12.99</w:t>
+      </w:r>
+    </w:p>
+    <w:p>
+      <w:r>
+        <w:t xml:space="preserve">• Veggie </w:t>
+      </w:r>
+      <w:proofErr w:type="gramStart"/>
+      <w:r>
+        <w:t>Calzone  $</w:t>
+      </w:r>
+      <w:proofErr w:type="gramEnd"/>
+      <w:r>
+        <w:t>13.99</w:t>
+      </w:r>
+    </w:p>
+    <w:p>
+      <w:r>
+        <w:t xml:space="preserve">• Supreme </w:t>
+      </w:r>
+      <w:proofErr w:type="gramStart"/>
+      <w:r>
+        <w:t>Calzone  $</w:t>
+      </w:r>
+      <w:proofErr w:type="gramEnd"/>
+      <w:r>
+        <w:t>15.99</w:t>
       </w:r>
     </w:p>
     <w:p/>
@@ -326,27 +522,67 @@
     </w:p>
     <w:p>
       <w:r>
-        <w:t>• Soft Drinks (Coke, Sprite, Fanta) - $2.99</w:t>
-      </w:r>
-    </w:p>
-    <w:p>
-      <w:r>
-        <w:t>• Fresh Lemonade - $3.99</w:t>
-      </w:r>
-    </w:p>
-    <w:p>
-      <w:r>
-        <w:t>• Iced Tea - $2.99</w:t>
-      </w:r>
-    </w:p>
-    <w:p>
-      <w:r>
-        <w:t>• Bottled Water - $1.99</w:t>
-      </w:r>
-    </w:p>
-    <w:p>
-      <w:r>
-        <w:t>• Italian Sodas - $4.99</w:t>
+        <w:t xml:space="preserve">• Soft Drinks (Coke, Sprite, </w:t>
+      </w:r>
+      <w:proofErr w:type="gramStart"/>
+      <w:r>
+        <w:t>Fanta)  $</w:t>
+      </w:r>
+      <w:proofErr w:type="gramEnd"/>
+      <w:r>
+        <w:t>2.99</w:t>
+      </w:r>
+    </w:p>
+    <w:p>
+      <w:r>
+        <w:t xml:space="preserve">• Fresh </w:t>
+      </w:r>
+      <w:proofErr w:type="gramStart"/>
+      <w:r>
+        <w:t>Lemonade  $</w:t>
+      </w:r>
+      <w:proofErr w:type="gramEnd"/>
+      <w:r>
+        <w:t>3.99</w:t>
+      </w:r>
+    </w:p>
+    <w:p>
+      <w:r>
+        <w:t xml:space="preserve">• Iced </w:t>
+      </w:r>
+      <w:proofErr w:type="gramStart"/>
+      <w:r>
+        <w:t>Tea  $</w:t>
+      </w:r>
+      <w:proofErr w:type="gramEnd"/>
+      <w:r>
+        <w:t>2.99</w:t>
+      </w:r>
+    </w:p>
+    <w:p>
+      <w:r>
+        <w:t xml:space="preserve">• Bottled </w:t>
+      </w:r>
+      <w:proofErr w:type="gramStart"/>
+      <w:r>
+        <w:t>Water  $</w:t>
+      </w:r>
+      <w:proofErr w:type="gramEnd"/>
+      <w:r>
+        <w:t>1.99</w:t>
+      </w:r>
+    </w:p>
+    <w:p>
+      <w:r>
+        <w:t xml:space="preserve">• Italian </w:t>
+      </w:r>
+      <w:proofErr w:type="gramStart"/>
+      <w:r>
+        <w:t>Sodas  $</w:t>
+      </w:r>
+      <w:proofErr w:type="gramEnd"/>
+      <w:r>
+        <w:t>4.99</w:t>
       </w:r>
     </w:p>
     <w:p/>
@@ -373,27 +609,67 @@
     </w:p>
     <w:p>
       <w:r>
-        <w:t>• Tiramisu - $6.99</w:t>
-      </w:r>
-    </w:p>
-    <w:p>
-      <w:r>
-        <w:t>• Chocolate Lava Cake - $7.99</w:t>
-      </w:r>
-    </w:p>
-    <w:p>
-      <w:r>
-        <w:t>• Cannoli (3 pieces) - $8.99</w:t>
-      </w:r>
-    </w:p>
-    <w:p>
-      <w:r>
-        <w:t>• Cheesecake Slice - $6.99</w:t>
-      </w:r>
-    </w:p>
-    <w:p>
-      <w:r>
-        <w:t>• Gelato (Scoop) - $4.99</w:t>
+        <w:t xml:space="preserve">• </w:t>
+      </w:r>
+      <w:proofErr w:type="gramStart"/>
+      <w:r>
+        <w:t>Tiramisu  $</w:t>
+      </w:r>
+      <w:proofErr w:type="gramEnd"/>
+      <w:r>
+        <w:t>6.99</w:t>
+      </w:r>
+    </w:p>
+    <w:p>
+      <w:r>
+        <w:t xml:space="preserve">• Chocolate Lava </w:t>
+      </w:r>
+      <w:proofErr w:type="gramStart"/>
+      <w:r>
+        <w:t>Cake  $</w:t>
+      </w:r>
+      <w:proofErr w:type="gramEnd"/>
+      <w:r>
+        <w:t>7.99</w:t>
+      </w:r>
+    </w:p>
+    <w:p>
+      <w:r>
+        <w:t xml:space="preserve">• Cannoli (3 </w:t>
+      </w:r>
+      <w:proofErr w:type="gramStart"/>
+      <w:r>
+        <w:t>pieces)  $</w:t>
+      </w:r>
+      <w:proofErr w:type="gramEnd"/>
+      <w:r>
+        <w:t>8.99</w:t>
+      </w:r>
+    </w:p>
+    <w:p>
+      <w:r>
+        <w:t xml:space="preserve">• Cheesecake </w:t>
+      </w:r>
+      <w:proofErr w:type="gramStart"/>
+      <w:r>
+        <w:t>Slice  $</w:t>
+      </w:r>
+      <w:proofErr w:type="gramEnd"/>
+      <w:r>
+        <w:t>6.99</w:t>
+      </w:r>
+    </w:p>
+    <w:p>
+      <w:r>
+        <w:t>• Gelato (</w:t>
+      </w:r>
+      <w:proofErr w:type="gramStart"/>
+      <w:r>
+        <w:t>Scoop)  $</w:t>
+      </w:r>
+      <w:proofErr w:type="gramEnd"/>
+      <w:r>
+        <w:t>4.99</w:t>
       </w:r>
     </w:p>
     <w:p/>
@@ -421,12 +697,28 @@
     </w:p>
     <w:p>
       <w:r>
-        <w:t>• FAMILY DEAL: 2 Large Pizzas + 2 Liter Drink - $34.99</w:t>
-      </w:r>
-    </w:p>
-    <w:p>
-      <w:r>
-        <w:t>• LUNCH SPECIAL: Pizza Slice + Drink - $8.99 (11AM-3PM)</w:t>
+        <w:t xml:space="preserve">• FAMILY DEAL: 2 Large Pizzas + 2 Liter </w:t>
+      </w:r>
+      <w:proofErr w:type="gramStart"/>
+      <w:r>
+        <w:t>Drink  $</w:t>
+      </w:r>
+      <w:proofErr w:type="gramEnd"/>
+      <w:r>
+        <w:t>34.99</w:t>
+      </w:r>
+    </w:p>
+    <w:p>
+      <w:r>
+        <w:t xml:space="preserve">• LUNCH SPECIAL: Pizza Slice + </w:t>
+      </w:r>
+      <w:proofErr w:type="gramStart"/>
+      <w:r>
+        <w:t>Drink  $</w:t>
+      </w:r>
+      <w:proofErr w:type="gramEnd"/>
+      <w:r>
+        <w:t>8.99 (11AM3PM)</w:t>
       </w:r>
     </w:p>
     <w:p>
@@ -436,7 +728,7 @@
     </w:p>
     <w:p>
       <w:r>
-        <w:t>• HAPPY HOUR: 20% off appetizers (4PM-6PM)</w:t>
+        <w:t>• HAPPY HOUR: 20% off appetizers (4PM6PM)</w:t>
       </w:r>
     </w:p>
     <w:p/>
@@ -468,7 +760,7 @@
     </w:p>
     <w:p>
       <w:r>
-        <w:t>• Delivery Fee: $3.99 (5-10 miles)</w:t>
+        <w:t>• Delivery Fee: $3.99 (510 miles)</w:t>
       </w:r>
     </w:p>
     <w:p>
@@ -505,22 +797,22 @@
     </w:p>
     <w:p>
       <w:r>
-        <w:t>• Pizzas: 15-20 minutes</w:t>
-      </w:r>
-    </w:p>
-    <w:p>
-      <w:r>
-        <w:t xml:space="preserve">• Pasta: 10-15 minutes  </w:t>
-      </w:r>
-    </w:p>
-    <w:p>
-      <w:r>
-        <w:t>• Salads: 5-10 minutes</w:t>
-      </w:r>
-    </w:p>
-    <w:p>
-      <w:r>
-        <w:t>• Sandwiches: 8-12 minutes</w:t>
+        <w:t>• Pizzas: 1520 minutes</w:t>
+      </w:r>
+    </w:p>
+    <w:p>
+      <w:r>
+        <w:t xml:space="preserve">• Pasta: 1015 minutes  </w:t>
+      </w:r>
+    </w:p>
+    <w:p>
+      <w:r>
+        <w:t>• Salads: 510 minutes</w:t>
+      </w:r>
+    </w:p>
+    <w:p>
+      <w:r>
+        <w:t>• Sandwiches: 812 minutes</w:t>
       </w:r>
     </w:p>
     <w:p/>
@@ -547,7 +839,15 @@
     </w:p>
     <w:p>
       <w:r>
-        <w:t>• Gluten-Free Crust: +$3.00</w:t>
+        <w:t xml:space="preserve">• </w:t>
+      </w:r>
+      <w:proofErr w:type="spellStart"/>
+      <w:r>
+        <w:t>GlutenFree</w:t>
+      </w:r>
+      <w:proofErr w:type="spellEnd"/>
+      <w:r>
+        <w:t xml:space="preserve"> Crust: +$3.00</w:t>
       </w:r>
     </w:p>
     <w:p>
@@ -590,29 +890,17 @@
     </w:p>
     <w:p>
       <w:r>
-        <w:t xml:space="preserve">Phone Orders: </w:t>
-      </w:r>
-      <w:r>
-        <w:t>03067754447</w:t>
-      </w:r>
-    </w:p>
-    <w:p>
-      <w:r>
-        <w:t>Online: www.</w:t>
-      </w:r>
-      <w:r>
-        <w:t>sonicsavor.com</w:t>
-      </w:r>
-    </w:p>
-    <w:p>
-      <w:r>
-        <w:t xml:space="preserve">App: </w:t>
-      </w:r>
-      <w:r>
-        <w:t>Sonic Savor</w:t>
-      </w:r>
-      <w:r>
-        <w:t xml:space="preserve"> Mobile App</w:t>
+        <w:t>Phone Orders: 03067754447</w:t>
+      </w:r>
+    </w:p>
+    <w:p>
+      <w:r>
+        <w:t>Online: www.sonicsavor.com</w:t>
+      </w:r>
+    </w:p>
+    <w:p>
+      <w:r>
+        <w:t>App: Sonic Savor Mobile App</w:t>
       </w:r>
     </w:p>
     <w:p/>
@@ -655,7 +943,7 @@
     </w:p>
     <w:p>
       <w:r>
-        <w:t>30-minute delivery guarantee</w:t>
+        <w:t>30minute delivery guarantee</w:t>
       </w:r>
     </w:p>
     <w:p>

</xml_diff>